<commit_message>
Paragrafo adicionado nas justificativas
</commit_message>
<xml_diff>
--- a/Fichamentos/Fichamento_GATES.docx
+++ b/Fichamentos/Fichamento_GATES.docx
@@ -1,6 +1,6 @@
 
 <file path=word/document.xml><?xml version="1.0" encoding="utf-8"?>
-<w:document xmlns:wpc="http://schemas.microsoft.com/office/word/2010/wordprocessingCanvas" xmlns:mc="http://schemas.openxmlformats.org/markup-compatibility/2006" xmlns:o="urn:schemas-microsoft-com:office:office" xmlns:r="http://schemas.openxmlformats.org/officeDocument/2006/relationships" xmlns:m="http://schemas.openxmlformats.org/officeDocument/2006/math" xmlns:v="urn:schemas-microsoft-com:vml" xmlns:wp14="http://schemas.microsoft.com/office/word/2010/wordprocessingDrawing" xmlns:wp="http://schemas.openxmlformats.org/drawingml/2006/wordprocessingDrawing" xmlns:w10="urn:schemas-microsoft-com:office:word" xmlns:w="http://schemas.openxmlformats.org/wordprocessingml/2006/main" xmlns:w14="http://schemas.microsoft.com/office/word/2010/wordml" xmlns:w15="http://schemas.microsoft.com/office/word/2012/wordml" xmlns:wpg="http://schemas.microsoft.com/office/word/2010/wordprocessingGroup" xmlns:wpi="http://schemas.microsoft.com/office/word/2010/wordprocessingInk" xmlns:wne="http://schemas.microsoft.com/office/word/2006/wordml" xmlns:wps="http://schemas.microsoft.com/office/word/2010/wordprocessingShape" mc:Ignorable="w14 w15 wp14">
+<w:document xmlns:wpc="http://schemas.microsoft.com/office/word/2010/wordprocessingCanvas" xmlns:cx="http://schemas.microsoft.com/office/drawing/2014/chartex" xmlns:cx1="http://schemas.microsoft.com/office/drawing/2015/9/8/chartex" xmlns:mc="http://schemas.openxmlformats.org/markup-compatibility/2006" xmlns:o="urn:schemas-microsoft-com:office:office" xmlns:r="http://schemas.openxmlformats.org/officeDocument/2006/relationships" xmlns:m="http://schemas.openxmlformats.org/officeDocument/2006/math" xmlns:v="urn:schemas-microsoft-com:vml" xmlns:wp14="http://schemas.microsoft.com/office/word/2010/wordprocessingDrawing" xmlns:wp="http://schemas.openxmlformats.org/drawingml/2006/wordprocessingDrawing" xmlns:w10="urn:schemas-microsoft-com:office:word" xmlns:w="http://schemas.openxmlformats.org/wordprocessingml/2006/main" xmlns:w14="http://schemas.microsoft.com/office/word/2010/wordml" xmlns:w15="http://schemas.microsoft.com/office/word/2012/wordml" xmlns:w16se="http://schemas.microsoft.com/office/word/2015/wordml/symex" xmlns:wpg="http://schemas.microsoft.com/office/word/2010/wordprocessingGroup" xmlns:wpi="http://schemas.microsoft.com/office/word/2010/wordprocessingInk" xmlns:wne="http://schemas.microsoft.com/office/word/2006/wordml" xmlns:wps="http://schemas.microsoft.com/office/word/2010/wordprocessingShape" mc:Ignorable="w14 w15 w16se wp14">
   <w:body>
     <w:tbl>
       <w:tblPr>
@@ -499,29 +499,7 @@
                 <w:sz w:val="24"/>
                 <w:szCs w:val="24"/>
               </w:rPr>
-              <w:t xml:space="preserve">, questões </w:t>
-            </w:r>
-            <w:r>
-              <w:rPr>
-                <w:rFonts w:ascii="Times New Roman" w:eastAsia="Times New Roman" w:hAnsi="Times New Roman" w:cs="Times New Roman"/>
-                <w:b w:val="0"/>
-                <w:bCs w:val="0"/>
-                <w:color w:val="000000" w:themeColor="text1"/>
-                <w:sz w:val="24"/>
-                <w:szCs w:val="24"/>
-              </w:rPr>
-              <w:t>filosó</w:t>
-            </w:r>
-            <w:r>
-              <w:rPr>
-                <w:rFonts w:ascii="Times New Roman" w:eastAsia="Times New Roman" w:hAnsi="Times New Roman" w:cs="Times New Roman"/>
-                <w:b w:val="0"/>
-                <w:bCs w:val="0"/>
-                <w:color w:val="000000" w:themeColor="text1"/>
-                <w:sz w:val="24"/>
-                <w:szCs w:val="24"/>
-              </w:rPr>
-              <w:t>ficas</w:t>
+              <w:t>, questões filosóficas</w:t>
             </w:r>
             <w:r>
               <w:rPr>
@@ -635,20 +613,7 @@
                 <w:sz w:val="24"/>
                 <w:szCs w:val="24"/>
               </w:rPr>
-              <w:t xml:space="preserve"> análise de expressões faciais, e mesmo que pareçam problemas semelha</w:t>
-            </w:r>
-            <w:bookmarkStart w:id="1" w:name="_GoBack"/>
-            <w:bookmarkEnd w:id="1"/>
-            <w:r>
-              <w:rPr>
-                <w:rFonts w:ascii="Times New Roman" w:eastAsia="Times New Roman" w:hAnsi="Times New Roman" w:cs="Times New Roman"/>
-                <w:b w:val="0"/>
-                <w:bCs w:val="0"/>
-                <w:color w:val="000000" w:themeColor="text1"/>
-                <w:sz w:val="24"/>
-                <w:szCs w:val="24"/>
-              </w:rPr>
-              <w:t>ntes, possuem detalhes téc</w:t>
+              <w:t xml:space="preserve"> análise de expressões faciais, e mesmo que pareçam problemas semelhantes, possuem detalhes téc</w:t>
             </w:r>
             <w:r>
               <w:rPr>
@@ -718,7 +683,7 @@
                 <w:szCs w:val="24"/>
               </w:rPr>
             </w:pPr>
-            <w:commentRangeStart w:id="2"/>
+            <w:commentRangeStart w:id="1"/>
             <w:r>
               <w:rPr>
                 <w:rFonts w:ascii="Times New Roman" w:eastAsia="Times New Roman" w:hAnsi="Times New Roman" w:cs="Times New Roman"/>
@@ -881,14 +846,14 @@
               </w:rPr>
               <w:t>Mesmo que a tecnologia tenha desafios, ela ainda possui certas vantagens. Para GATES, uma das vantagens é que impõe menos “demandas” aos sujeitos, e permite que seja feito sem o conhecimento ou consentimento destes.</w:t>
             </w:r>
-            <w:commentRangeEnd w:id="2"/>
+            <w:commentRangeEnd w:id="1"/>
             <w:r>
               <w:rPr>
                 <w:rStyle w:val="Refdecomentrio"/>
                 <w:b w:val="0"/>
                 <w:bCs w:val="0"/>
               </w:rPr>
-              <w:commentReference w:id="2"/>
+              <w:commentReference w:id="1"/>
             </w:r>
           </w:p>
           <w:p>
@@ -903,98 +868,8 @@
                 <w:szCs w:val="24"/>
               </w:rPr>
             </w:pPr>
-            <w:r>
-              <w:rPr>
-                <w:rFonts w:ascii="Times New Roman" w:eastAsia="Times New Roman" w:hAnsi="Times New Roman" w:cs="Times New Roman"/>
-                <w:b w:val="0"/>
-                <w:bCs w:val="0"/>
-                <w:color w:val="000000" w:themeColor="text1"/>
-                <w:sz w:val="24"/>
-                <w:szCs w:val="24"/>
-              </w:rPr>
-              <w:t xml:space="preserve">. </w:t>
-            </w:r>
-            <w:r>
-              <w:rPr>
-                <w:rFonts w:ascii="Times New Roman" w:eastAsia="Times New Roman" w:hAnsi="Times New Roman" w:cs="Times New Roman"/>
-                <w:b w:val="0"/>
-                <w:bCs w:val="0"/>
-                <w:color w:val="000000" w:themeColor="text1"/>
-                <w:sz w:val="24"/>
-                <w:szCs w:val="24"/>
-              </w:rPr>
-              <w:tab/>
-            </w:r>
-            <w:r>
-              <w:rPr>
-                <w:rFonts w:ascii="Times New Roman" w:eastAsia="Times New Roman" w:hAnsi="Times New Roman" w:cs="Times New Roman"/>
-                <w:b w:val="0"/>
-                <w:bCs w:val="0"/>
-                <w:color w:val="000000" w:themeColor="text1"/>
-                <w:sz w:val="24"/>
-                <w:szCs w:val="24"/>
-              </w:rPr>
-              <w:t xml:space="preserve">PG 19/33 </w:t>
-            </w:r>
-          </w:p>
-          <w:p>
-            <w:pPr>
-              <w:jc w:val="both"/>
-              <w:rPr>
-                <w:rFonts w:ascii="Times New Roman" w:eastAsia="Times New Roman" w:hAnsi="Times New Roman" w:cs="Times New Roman"/>
-                <w:color w:val="000000" w:themeColor="text1"/>
-                <w:sz w:val="24"/>
-                <w:szCs w:val="24"/>
-              </w:rPr>
-            </w:pPr>
-            <w:r>
-              <w:rPr>
-                <w:rFonts w:ascii="Times New Roman" w:eastAsia="Times New Roman" w:hAnsi="Times New Roman" w:cs="Times New Roman"/>
-                <w:b w:val="0"/>
-                <w:bCs w:val="0"/>
-                <w:color w:val="000000" w:themeColor="text1"/>
-                <w:sz w:val="24"/>
-                <w:szCs w:val="24"/>
-              </w:rPr>
-              <w:tab/>
-            </w:r>
-            <w:r>
-              <w:rPr>
-                <w:rFonts w:ascii="Times New Roman" w:eastAsia="Times New Roman" w:hAnsi="Times New Roman" w:cs="Times New Roman"/>
-                <w:b w:val="0"/>
-                <w:bCs w:val="0"/>
-                <w:color w:val="000000" w:themeColor="text1"/>
-                <w:sz w:val="24"/>
-                <w:szCs w:val="24"/>
-              </w:rPr>
-              <w:t xml:space="preserve">PG 24/38 – The </w:t>
-            </w:r>
-            <w:proofErr w:type="spellStart"/>
-            <w:r>
-              <w:rPr>
-                <w:rFonts w:ascii="Times New Roman" w:eastAsia="Times New Roman" w:hAnsi="Times New Roman" w:cs="Times New Roman"/>
-                <w:b w:val="0"/>
-                <w:bCs w:val="0"/>
-                <w:color w:val="000000" w:themeColor="text1"/>
-                <w:sz w:val="24"/>
-                <w:szCs w:val="24"/>
-              </w:rPr>
-              <w:t>end</w:t>
-            </w:r>
-            <w:proofErr w:type="spellEnd"/>
-          </w:p>
-          <w:p>
-            <w:pPr>
-              <w:jc w:val="both"/>
-              <w:rPr>
-                <w:rFonts w:ascii="Times New Roman" w:eastAsia="Times New Roman" w:hAnsi="Times New Roman" w:cs="Times New Roman"/>
-                <w:b w:val="0"/>
-                <w:bCs w:val="0"/>
-                <w:color w:val="000000" w:themeColor="text1"/>
-                <w:sz w:val="24"/>
-                <w:szCs w:val="24"/>
-              </w:rPr>
-            </w:pPr>
+            <w:bookmarkStart w:id="2" w:name="_GoBack"/>
+            <w:bookmarkEnd w:id="2"/>
           </w:p>
         </w:tc>
       </w:tr>
@@ -1011,7 +886,7 @@
 </file>
 
 <file path=word/comments.xml><?xml version="1.0" encoding="utf-8"?>
-<w:comments xmlns:wpc="http://schemas.microsoft.com/office/word/2010/wordprocessingCanvas" xmlns:mc="http://schemas.openxmlformats.org/markup-compatibility/2006" xmlns:o="urn:schemas-microsoft-com:office:office" xmlns:r="http://schemas.openxmlformats.org/officeDocument/2006/relationships" xmlns:m="http://schemas.openxmlformats.org/officeDocument/2006/math" xmlns:v="urn:schemas-microsoft-com:vml" xmlns:wp14="http://schemas.microsoft.com/office/word/2010/wordprocessingDrawing" xmlns:wp="http://schemas.openxmlformats.org/drawingml/2006/wordprocessingDrawing" xmlns:w10="urn:schemas-microsoft-com:office:word" xmlns:w="http://schemas.openxmlformats.org/wordprocessingml/2006/main" xmlns:w14="http://schemas.microsoft.com/office/word/2010/wordml" xmlns:w15="http://schemas.microsoft.com/office/word/2012/wordml" xmlns:wpg="http://schemas.microsoft.com/office/word/2010/wordprocessingGroup" xmlns:wpi="http://schemas.microsoft.com/office/word/2010/wordprocessingInk" xmlns:wne="http://schemas.microsoft.com/office/word/2006/wordml" xmlns:wps="http://schemas.microsoft.com/office/word/2010/wordprocessingShape" mc:Ignorable="w14 w15 wp14">
+<w:comments xmlns:wpc="http://schemas.microsoft.com/office/word/2010/wordprocessingCanvas" xmlns:cx="http://schemas.microsoft.com/office/drawing/2014/chartex" xmlns:cx1="http://schemas.microsoft.com/office/drawing/2015/9/8/chartex" xmlns:mc="http://schemas.openxmlformats.org/markup-compatibility/2006" xmlns:o="urn:schemas-microsoft-com:office:office" xmlns:r="http://schemas.openxmlformats.org/officeDocument/2006/relationships" xmlns:m="http://schemas.openxmlformats.org/officeDocument/2006/math" xmlns:v="urn:schemas-microsoft-com:vml" xmlns:wp14="http://schemas.microsoft.com/office/word/2010/wordprocessingDrawing" xmlns:wp="http://schemas.openxmlformats.org/drawingml/2006/wordprocessingDrawing" xmlns:w10="urn:schemas-microsoft-com:office:word" xmlns:w="http://schemas.openxmlformats.org/wordprocessingml/2006/main" xmlns:w14="http://schemas.microsoft.com/office/word/2010/wordml" xmlns:w15="http://schemas.microsoft.com/office/word/2012/wordml" xmlns:w16se="http://schemas.microsoft.com/office/word/2015/wordml/symex" xmlns:wpg="http://schemas.microsoft.com/office/word/2010/wordprocessingGroup" xmlns:wpi="http://schemas.microsoft.com/office/word/2010/wordprocessingInk" xmlns:wne="http://schemas.microsoft.com/office/word/2006/wordml" xmlns:wps="http://schemas.microsoft.com/office/word/2010/wordprocessingShape" mc:Ignorable="w14 w15 w16se wp14">
   <w:comment w:id="0" w:author="↓↓FeWiip↑↑ e ↓↓NanDS↑↑" w:date="2019-03-06T14:10:00Z" w:initials="↓e↓">
     <w:p>
       <w:pPr>
@@ -1028,7 +903,7 @@
       </w:r>
     </w:p>
   </w:comment>
-  <w:comment w:id="2" w:author="↓↓FeWiip↑↑ e ↓↓NanDS↑↑" w:date="2019-03-06T14:09:00Z" w:initials="↓e↓">
+  <w:comment w:id="1" w:author="↓↓FeWiip↑↑ e ↓↓NanDS↑↑" w:date="2019-03-06T14:09:00Z" w:initials="↓e↓">
     <w:p>
       <w:pPr>
         <w:pStyle w:val="Textodecomentrio"/>
@@ -1048,15 +923,15 @@
 </file>
 
 <file path=word/commentsExtended.xml><?xml version="1.0" encoding="utf-8"?>
-<w15:commentsEx xmlns:wpc="http://schemas.microsoft.com/office/word/2010/wordprocessingCanvas" xmlns:mc="http://schemas.openxmlformats.org/markup-compatibility/2006" xmlns:o="urn:schemas-microsoft-com:office:office" xmlns:r="http://schemas.openxmlformats.org/officeDocument/2006/relationships" xmlns:m="http://schemas.openxmlformats.org/officeDocument/2006/math" xmlns:v="urn:schemas-microsoft-com:vml" xmlns:wp14="http://schemas.microsoft.com/office/word/2010/wordprocessingDrawing" xmlns:wp="http://schemas.openxmlformats.org/drawingml/2006/wordprocessingDrawing" xmlns:w10="urn:schemas-microsoft-com:office:word" xmlns:w="http://schemas.openxmlformats.org/wordprocessingml/2006/main" xmlns:w14="http://schemas.microsoft.com/office/word/2010/wordml" xmlns:w15="http://schemas.microsoft.com/office/word/2012/wordml" xmlns:wpg="http://schemas.microsoft.com/office/word/2010/wordprocessingGroup" xmlns:wpi="http://schemas.microsoft.com/office/word/2010/wordprocessingInk" xmlns:wne="http://schemas.microsoft.com/office/word/2006/wordml" xmlns:wps="http://schemas.microsoft.com/office/word/2010/wordprocessingShape" mc:Ignorable="w14 w15 wp14">
+<w15:commentsEx xmlns:wpc="http://schemas.microsoft.com/office/word/2010/wordprocessingCanvas" xmlns:cx="http://schemas.microsoft.com/office/drawing/2014/chartex" xmlns:cx1="http://schemas.microsoft.com/office/drawing/2015/9/8/chartex" xmlns:mc="http://schemas.openxmlformats.org/markup-compatibility/2006" xmlns:o="urn:schemas-microsoft-com:office:office" xmlns:r="http://schemas.openxmlformats.org/officeDocument/2006/relationships" xmlns:m="http://schemas.openxmlformats.org/officeDocument/2006/math" xmlns:v="urn:schemas-microsoft-com:vml" xmlns:wp14="http://schemas.microsoft.com/office/word/2010/wordprocessingDrawing" xmlns:wp="http://schemas.openxmlformats.org/drawingml/2006/wordprocessingDrawing" xmlns:w10="urn:schemas-microsoft-com:office:word" xmlns:w="http://schemas.openxmlformats.org/wordprocessingml/2006/main" xmlns:w14="http://schemas.microsoft.com/office/word/2010/wordml" xmlns:w15="http://schemas.microsoft.com/office/word/2012/wordml" xmlns:w16se="http://schemas.microsoft.com/office/word/2015/wordml/symex" xmlns:wpg="http://schemas.microsoft.com/office/word/2010/wordprocessingGroup" xmlns:wpi="http://schemas.microsoft.com/office/word/2010/wordprocessingInk" xmlns:wne="http://schemas.microsoft.com/office/word/2006/wordml" xmlns:wps="http://schemas.microsoft.com/office/word/2010/wordprocessingShape" mc:Ignorable="w14 w15 w16se wp14">
   <w15:commentEx w15:paraId="1BEC244E" w15:done="0"/>
   <w15:commentEx w15:paraId="3BBF4837" w15:done="0"/>
 </w15:commentsEx>
 </file>
 
 <file path=word/numbering.xml><?xml version="1.0" encoding="utf-8"?>
-<w:numbering xmlns:wpc="http://schemas.microsoft.com/office/word/2010/wordprocessingCanvas" xmlns:mc="http://schemas.openxmlformats.org/markup-compatibility/2006" xmlns:o="urn:schemas-microsoft-com:office:office" xmlns:r="http://schemas.openxmlformats.org/officeDocument/2006/relationships" xmlns:m="http://schemas.openxmlformats.org/officeDocument/2006/math" xmlns:v="urn:schemas-microsoft-com:vml" xmlns:wp14="http://schemas.microsoft.com/office/word/2010/wordprocessingDrawing" xmlns:wp="http://schemas.openxmlformats.org/drawingml/2006/wordprocessingDrawing" xmlns:w10="urn:schemas-microsoft-com:office:word" xmlns:w="http://schemas.openxmlformats.org/wordprocessingml/2006/main" xmlns:w14="http://schemas.microsoft.com/office/word/2010/wordml" xmlns:w15="http://schemas.microsoft.com/office/word/2012/wordml" xmlns:wpg="http://schemas.microsoft.com/office/word/2010/wordprocessingGroup" xmlns:wpi="http://schemas.microsoft.com/office/word/2010/wordprocessingInk" xmlns:wne="http://schemas.microsoft.com/office/word/2006/wordml" xmlns:wps="http://schemas.microsoft.com/office/word/2010/wordprocessingShape" mc:Ignorable="w14 w15 wp14">
-  <w:abstractNum w:abstractNumId="0">
+<w:numbering xmlns:wpc="http://schemas.microsoft.com/office/word/2010/wordprocessingCanvas" xmlns:cx="http://schemas.microsoft.com/office/drawing/2014/chartex" xmlns:cx1="http://schemas.microsoft.com/office/drawing/2015/9/8/chartex" xmlns:mc="http://schemas.openxmlformats.org/markup-compatibility/2006" xmlns:o="urn:schemas-microsoft-com:office:office" xmlns:r="http://schemas.openxmlformats.org/officeDocument/2006/relationships" xmlns:m="http://schemas.openxmlformats.org/officeDocument/2006/math" xmlns:v="urn:schemas-microsoft-com:vml" xmlns:wp14="http://schemas.microsoft.com/office/word/2010/wordprocessingDrawing" xmlns:wp="http://schemas.openxmlformats.org/drawingml/2006/wordprocessingDrawing" xmlns:w10="urn:schemas-microsoft-com:office:word" xmlns:w="http://schemas.openxmlformats.org/wordprocessingml/2006/main" xmlns:w14="http://schemas.microsoft.com/office/word/2010/wordml" xmlns:w15="http://schemas.microsoft.com/office/word/2012/wordml" xmlns:w16se="http://schemas.microsoft.com/office/word/2015/wordml/symex" xmlns:wpg="http://schemas.microsoft.com/office/word/2010/wordprocessingGroup" xmlns:wpi="http://schemas.microsoft.com/office/word/2010/wordprocessingInk" xmlns:wne="http://schemas.microsoft.com/office/word/2006/wordml" xmlns:wps="http://schemas.microsoft.com/office/word/2010/wordprocessingShape" mc:Ignorable="w14 w15 w16se wp14">
+  <w:abstractNum w:abstractNumId="0" w15:restartNumberingAfterBreak="0">
     <w:nsid w:val="1B042DA3"/>
     <w:multiLevelType w:val="hybridMultilevel"/>
     <w:tmpl w:val="EFC27616"/>
@@ -1176,7 +1051,7 @@
 </file>
 
 <file path=word/people.xml><?xml version="1.0" encoding="utf-8"?>
-<w15:people xmlns:wpc="http://schemas.microsoft.com/office/word/2010/wordprocessingCanvas" xmlns:mc="http://schemas.openxmlformats.org/markup-compatibility/2006" xmlns:o="urn:schemas-microsoft-com:office:office" xmlns:r="http://schemas.openxmlformats.org/officeDocument/2006/relationships" xmlns:m="http://schemas.openxmlformats.org/officeDocument/2006/math" xmlns:v="urn:schemas-microsoft-com:vml" xmlns:wp14="http://schemas.microsoft.com/office/word/2010/wordprocessingDrawing" xmlns:wp="http://schemas.openxmlformats.org/drawingml/2006/wordprocessingDrawing" xmlns:w10="urn:schemas-microsoft-com:office:word" xmlns:w="http://schemas.openxmlformats.org/wordprocessingml/2006/main" xmlns:w14="http://schemas.microsoft.com/office/word/2010/wordml" xmlns:w15="http://schemas.microsoft.com/office/word/2012/wordml" xmlns:wpg="http://schemas.microsoft.com/office/word/2010/wordprocessingGroup" xmlns:wpi="http://schemas.microsoft.com/office/word/2010/wordprocessingInk" xmlns:wne="http://schemas.microsoft.com/office/word/2006/wordml" xmlns:wps="http://schemas.microsoft.com/office/word/2010/wordprocessingShape" mc:Ignorable="w14 w15 wp14">
+<w15:people xmlns:wpc="http://schemas.microsoft.com/office/word/2010/wordprocessingCanvas" xmlns:cx="http://schemas.microsoft.com/office/drawing/2014/chartex" xmlns:cx1="http://schemas.microsoft.com/office/drawing/2015/9/8/chartex" xmlns:mc="http://schemas.openxmlformats.org/markup-compatibility/2006" xmlns:o="urn:schemas-microsoft-com:office:office" xmlns:r="http://schemas.openxmlformats.org/officeDocument/2006/relationships" xmlns:m="http://schemas.openxmlformats.org/officeDocument/2006/math" xmlns:v="urn:schemas-microsoft-com:vml" xmlns:wp14="http://schemas.microsoft.com/office/word/2010/wordprocessingDrawing" xmlns:wp="http://schemas.openxmlformats.org/drawingml/2006/wordprocessingDrawing" xmlns:w10="urn:schemas-microsoft-com:office:word" xmlns:w="http://schemas.openxmlformats.org/wordprocessingml/2006/main" xmlns:w14="http://schemas.microsoft.com/office/word/2010/wordml" xmlns:w15="http://schemas.microsoft.com/office/word/2012/wordml" xmlns:w16se="http://schemas.microsoft.com/office/word/2015/wordml/symex" xmlns:wpg="http://schemas.microsoft.com/office/word/2010/wordprocessingGroup" xmlns:wpi="http://schemas.microsoft.com/office/word/2010/wordprocessingInk" xmlns:wne="http://schemas.microsoft.com/office/word/2006/wordml" xmlns:wps="http://schemas.microsoft.com/office/word/2010/wordprocessingShape" mc:Ignorable="w14 w15 w16se wp14">
   <w15:person w15:author="↓↓FeWiip↑↑ e ↓↓NanDS↑↑">
     <w15:presenceInfo w15:providerId="Windows Live" w15:userId="a8050c395b17e8a2"/>
   </w15:person>
@@ -1184,7 +1059,7 @@
 </file>
 
 <file path=word/styles.xml><?xml version="1.0" encoding="utf-8"?>
-<w:styles xmlns:mc="http://schemas.openxmlformats.org/markup-compatibility/2006" xmlns:r="http://schemas.openxmlformats.org/officeDocument/2006/relationships" xmlns:w="http://schemas.openxmlformats.org/wordprocessingml/2006/main" xmlns:w14="http://schemas.microsoft.com/office/word/2010/wordml" xmlns:w15="http://schemas.microsoft.com/office/word/2012/wordml" mc:Ignorable="w14 w15">
+<w:styles xmlns:mc="http://schemas.openxmlformats.org/markup-compatibility/2006" xmlns:r="http://schemas.openxmlformats.org/officeDocument/2006/relationships" xmlns:w="http://schemas.openxmlformats.org/wordprocessingml/2006/main" xmlns:w14="http://schemas.microsoft.com/office/word/2010/wordml" xmlns:w15="http://schemas.microsoft.com/office/word/2012/wordml" xmlns:w16se="http://schemas.microsoft.com/office/word/2015/wordml/symex" mc:Ignorable="w14 w15 w16se">
   <w:docDefaults>
     <w:rPrDefault>
       <w:rPr>
@@ -1613,7 +1488,6 @@
       <w:spacing w:after="0" w:line="240" w:lineRule="auto"/>
     </w:pPr>
     <w:tblPr>
-      <w:tblInd w:w="0" w:type="dxa"/>
       <w:tblBorders>
         <w:top w:val="single" w:sz="4" w:space="0" w:color="000000" w:themeColor="text1"/>
         <w:left w:val="single" w:sz="4" w:space="0" w:color="000000" w:themeColor="text1"/>
@@ -1622,12 +1496,6 @@
         <w:insideH w:val="single" w:sz="4" w:space="0" w:color="000000" w:themeColor="text1"/>
         <w:insideV w:val="single" w:sz="4" w:space="0" w:color="000000" w:themeColor="text1"/>
       </w:tblBorders>
-      <w:tblCellMar>
-        <w:top w:w="0" w:type="dxa"/>
-        <w:left w:w="108" w:type="dxa"/>
-        <w:bottom w:w="0" w:type="dxa"/>
-        <w:right w:w="108" w:type="dxa"/>
-      </w:tblCellMar>
     </w:tblPr>
   </w:style>
   <w:style w:type="table" w:styleId="TabeladeGrade1Clara-nfase1">
@@ -1640,7 +1508,6 @@
     <w:tblPr>
       <w:tblStyleRowBandSize w:val="1"/>
       <w:tblStyleColBandSize w:val="1"/>
-      <w:tblInd w:w="0" w:type="dxa"/>
       <w:tblBorders>
         <w:top w:val="single" w:sz="4" w:space="0" w:color="BDD6EE" w:themeColor="accent1" w:themeTint="66"/>
         <w:left w:val="single" w:sz="4" w:space="0" w:color="BDD6EE" w:themeColor="accent1" w:themeTint="66"/>
@@ -1649,12 +1516,6 @@
         <w:insideH w:val="single" w:sz="4" w:space="0" w:color="BDD6EE" w:themeColor="accent1" w:themeTint="66"/>
         <w:insideV w:val="single" w:sz="4" w:space="0" w:color="BDD6EE" w:themeColor="accent1" w:themeTint="66"/>
       </w:tblBorders>
-      <w:tblCellMar>
-        <w:top w:w="0" w:type="dxa"/>
-        <w:left w:w="108" w:type="dxa"/>
-        <w:bottom w:w="0" w:type="dxa"/>
-        <w:right w:w="108" w:type="dxa"/>
-      </w:tblCellMar>
     </w:tblPr>
     <w:tblStylePr w:type="firstRow">
       <w:rPr>
@@ -1703,7 +1564,6 @@
     <w:tblPr>
       <w:tblStyleRowBandSize w:val="1"/>
       <w:tblStyleColBandSize w:val="1"/>
-      <w:tblInd w:w="0" w:type="dxa"/>
       <w:tblBorders>
         <w:top w:val="single" w:sz="4" w:space="0" w:color="999999" w:themeColor="text1" w:themeTint="66"/>
         <w:left w:val="single" w:sz="4" w:space="0" w:color="999999" w:themeColor="text1" w:themeTint="66"/>
@@ -1712,12 +1572,6 @@
         <w:insideH w:val="single" w:sz="4" w:space="0" w:color="999999" w:themeColor="text1" w:themeTint="66"/>
         <w:insideV w:val="single" w:sz="4" w:space="0" w:color="999999" w:themeColor="text1" w:themeTint="66"/>
       </w:tblBorders>
-      <w:tblCellMar>
-        <w:top w:w="0" w:type="dxa"/>
-        <w:left w:w="108" w:type="dxa"/>
-        <w:bottom w:w="0" w:type="dxa"/>
-        <w:right w:w="108" w:type="dxa"/>
-      </w:tblCellMar>
     </w:tblPr>
     <w:tblStylePr w:type="firstRow">
       <w:rPr>

</xml_diff>